<commit_message>
upload of synthetic case
frontiers in Water
</commit_message>
<xml_diff>
--- a/Documents/How_to_Install_Solvers.docx
+++ b/Documents/How_to_Install_Solvers.docx
@@ -274,6 +274,15 @@
           <w:lang w:val="en-US"/>
         </w:rPr>
       </w:pPr>
+      <w:r>
+        <w:rPr>
+          <w:b/>
+          <w:lang w:val="en-US"/>
+        </w:rPr>
+        <w:t xml:space="preserve"> Tip </w:t>
+      </w:r>
+      <w:bookmarkStart w:id="0" w:name="_GoBack"/>
+      <w:bookmarkEnd w:id="0"/>
       <w:r>
         <w:rPr>
           <w:b/>
@@ -1568,8 +1577,6 @@
           <w:lang w:val="en-US"/>
         </w:rPr>
       </w:pPr>
-      <w:bookmarkStart w:id="0" w:name="_GoBack"/>
-      <w:bookmarkEnd w:id="0"/>
     </w:p>
     <w:p>
       <w:pPr>
@@ -1612,7 +1619,7 @@
       </w:pPr>
     </w:pPrDefault>
   </w:docDefaults>
-  <w:latentStyles w:defLockedState="0" w:defUIPriority="99" w:defSemiHidden="0" w:defUnhideWhenUsed="0" w:defQFormat="0" w:count="375">
+  <w:latentStyles w:defLockedState="0" w:defUIPriority="99" w:defSemiHidden="0" w:defUnhideWhenUsed="0" w:defQFormat="0" w:count="376">
     <w:lsdException w:name="Normal" w:uiPriority="0" w:qFormat="1"/>
     <w:lsdException w:name="heading 1" w:uiPriority="9" w:qFormat="1"/>
     <w:lsdException w:name="heading 2" w:semiHidden="1" w:uiPriority="9" w:unhideWhenUsed="1" w:qFormat="1"/>
@@ -1718,7 +1725,6 @@
     <w:lsdException w:name="HTML Sample" w:semiHidden="1" w:unhideWhenUsed="1"/>
     <w:lsdException w:name="HTML Typewriter" w:semiHidden="1" w:unhideWhenUsed="1"/>
     <w:lsdException w:name="HTML Variable" w:semiHidden="1" w:unhideWhenUsed="1"/>
-    <w:lsdException w:name="Normal Table" w:semiHidden="1" w:unhideWhenUsed="1"/>
     <w:lsdException w:name="annotation subject" w:semiHidden="1" w:unhideWhenUsed="1"/>
     <w:lsdException w:name="No List" w:semiHidden="1" w:unhideWhenUsed="1"/>
     <w:lsdException w:name="Outline List 1" w:semiHidden="1" w:unhideWhenUsed="1"/>
@@ -1765,10 +1771,8 @@
     <w:lsdException w:name="Table Subtle 2" w:semiHidden="1" w:unhideWhenUsed="1"/>
     <w:lsdException w:name="Table Web 1" w:semiHidden="1" w:unhideWhenUsed="1"/>
     <w:lsdException w:name="Table Web 2" w:semiHidden="1" w:unhideWhenUsed="1"/>
-    <w:lsdException w:name="Table Web 3" w:semiHidden="1" w:unhideWhenUsed="1"/>
     <w:lsdException w:name="Balloon Text" w:semiHidden="1" w:unhideWhenUsed="1"/>
     <w:lsdException w:name="Table Grid" w:uiPriority="39"/>
-    <w:lsdException w:name="Table Theme" w:semiHidden="1" w:unhideWhenUsed="1"/>
     <w:lsdException w:name="Placeholder Text" w:semiHidden="1"/>
     <w:lsdException w:name="No Spacing" w:uiPriority="1" w:qFormat="1"/>
     <w:lsdException w:name="Light Shading" w:uiPriority="60"/>
@@ -1988,6 +1992,7 @@
     <w:lsdException w:name="Smart Hyperlink" w:semiHidden="1" w:unhideWhenUsed="1"/>
     <w:lsdException w:name="Hashtag" w:semiHidden="1" w:unhideWhenUsed="1"/>
     <w:lsdException w:name="Unresolved Mention" w:semiHidden="1" w:unhideWhenUsed="1"/>
+    <w:lsdException w:name="Smart Link" w:semiHidden="1" w:unhideWhenUsed="1"/>
   </w:latentStyles>
   <w:style w:type="paragraph" w:default="1" w:styleId="Normal">
     <w:name w:val="Normal"/>
@@ -2440,7 +2445,7 @@
 </file>
 
 <file path=customXml/itemProps1.xml><?xml version="1.0" encoding="utf-8"?>
-<ds:datastoreItem xmlns:ds="http://schemas.openxmlformats.org/officeDocument/2006/customXml" ds:itemID="{BFE42C36-BEDE-49DE-BBA9-CD0E79D9F435}">
+<ds:datastoreItem xmlns:ds="http://schemas.openxmlformats.org/officeDocument/2006/customXml" ds:itemID="{52A98E41-4411-4AC8-987E-764A7BC20E45}">
   <ds:schemaRefs>
     <ds:schemaRef ds:uri="http://schemas.openxmlformats.org/officeDocument/2006/bibliography"/>
   </ds:schemaRefs>

</xml_diff>